<commit_message>
Added changed files that were left out of last commit. Also changed the appearance of the app a bit.
</commit_message>
<xml_diff>
--- a/giftrapped Ideas.docx
+++ b/giftrapped Ideas.docx
@@ -1,6 +1,6 @@
 
 <file path=word/document.xml><?xml version="1.0" encoding="utf-8"?>
-<w:document xmlns:wpc="http://schemas.microsoft.com/office/word/2010/wordprocessingCanvas" xmlns:mc="http://schemas.openxmlformats.org/markup-compatibility/2006" xmlns:o="urn:schemas-microsoft-com:office:office" xmlns:r="http://schemas.openxmlformats.org/officeDocument/2006/relationships" xmlns:m="http://schemas.openxmlformats.org/officeDocument/2006/math" xmlns:v="urn:schemas-microsoft-com:vml" xmlns:wp14="http://schemas.microsoft.com/office/word/2010/wordprocessingDrawing" xmlns:wp="http://schemas.openxmlformats.org/drawingml/2006/wordprocessingDrawing" xmlns:w10="urn:schemas-microsoft-com:office:word" xmlns:w="http://schemas.openxmlformats.org/wordprocessingml/2006/main" xmlns:w14="http://schemas.microsoft.com/office/word/2010/wordml" xmlns:wpg="http://schemas.microsoft.com/office/word/2010/wordprocessingGroup" xmlns:wpi="http://schemas.microsoft.com/office/word/2010/wordprocessingInk" xmlns:wne="http://schemas.microsoft.com/office/word/2006/wordml" xmlns:wps="http://schemas.microsoft.com/office/word/2010/wordprocessingShape" mc:Ignorable="w14 wp14">
+<w:document xmlns:wpc="http://schemas.microsoft.com/office/word/2010/wordprocessingCanvas" xmlns:mo="http://schemas.microsoft.com/office/mac/office/2008/main" xmlns:mc="http://schemas.openxmlformats.org/markup-compatibility/2006" xmlns:mv="urn:schemas-microsoft-com:mac:vml" xmlns:o="urn:schemas-microsoft-com:office:office" xmlns:r="http://schemas.openxmlformats.org/officeDocument/2006/relationships" xmlns:m="http://schemas.openxmlformats.org/officeDocument/2006/math" xmlns:v="urn:schemas-microsoft-com:vml" xmlns:wp14="http://schemas.microsoft.com/office/word/2010/wordprocessingDrawing" xmlns:wp="http://schemas.openxmlformats.org/drawingml/2006/wordprocessingDrawing" xmlns:w10="urn:schemas-microsoft-com:office:word" xmlns:w="http://schemas.openxmlformats.org/wordprocessingml/2006/main" xmlns:w14="http://schemas.microsoft.com/office/word/2010/wordml" xmlns:wpg="http://schemas.microsoft.com/office/word/2010/wordprocessingGroup" xmlns:wpi="http://schemas.microsoft.com/office/word/2010/wordprocessingInk" xmlns:wne="http://schemas.microsoft.com/office/word/2006/wordml" xmlns:wps="http://schemas.microsoft.com/office/word/2010/wordprocessingShape" mc:Ignorable="w14 wp14">
   <w:body>
     <w:p>
       <w:pPr>
@@ -9,8 +9,6 @@
           <w:sz w:val="28"/>
         </w:rPr>
       </w:pPr>
-      <w:proofErr w:type="spellStart"/>
-      <w:proofErr w:type="gramStart"/>
       <w:r>
         <w:rPr>
           <w:b/>
@@ -23,16 +21,7 @@
           <w:b/>
           <w:sz w:val="28"/>
         </w:rPr>
-        <w:t>iftrapped</w:t>
-      </w:r>
-      <w:proofErr w:type="spellEnd"/>
-      <w:proofErr w:type="gramEnd"/>
-      <w:r>
-        <w:rPr>
-          <w:b/>
-          <w:sz w:val="28"/>
-        </w:rPr>
-        <w:t xml:space="preserve"> Ideas</w:t>
+        <w:t>iftrapped Ideas</w:t>
       </w:r>
     </w:p>
     <w:p>
@@ -55,127 +44,149 @@
           <w:numId w:val="1"/>
         </w:numPr>
       </w:pPr>
-      <w:proofErr w:type="gramStart"/>
-      <w:r>
-        <w:t>clicking</w:t>
-      </w:r>
-      <w:proofErr w:type="gramEnd"/>
-      <w:r>
-        <w:t xml:space="preserve"> expands </w:t>
+      <w:r>
+        <w:t xml:space="preserve">clicking expands </w:t>
       </w:r>
       <w:r>
         <w:t>rows/boxes for the results</w:t>
       </w:r>
       <w:r>
         <w:t xml:space="preserve"> showing the glosses, etc.</w:t>
+      </w:r>
+    </w:p>
+    <w:p>
+      <w:pPr>
+        <w:pStyle w:val="ListParagraph"/>
+        <w:numPr>
+          <w:ilvl w:val="0"/>
+          <w:numId w:val="1"/>
+        </w:numPr>
+      </w:pPr>
+      <w:r>
+        <w:t>searching for words scrolls through all possibilities (typed letters in blue) with the phonemes also shown – no need to extra page selecting the correct pronunciation (is this possible? google autocomplete?  text file is 3.7mb…)</w:t>
+      </w:r>
+    </w:p>
+    <w:p>
+      <w:pPr>
+        <w:pStyle w:val="ListParagraph"/>
+        <w:numPr>
+          <w:ilvl w:val="0"/>
+          <w:numId w:val="1"/>
+        </w:numPr>
+      </w:pPr>
+      <w:r>
+        <w:t>word types (e.g. noun) and glosses should be in a separate table indexed by the word string as there are multiple entries for each word string</w:t>
+      </w:r>
+    </w:p>
+    <w:p>
+      <w:pPr>
+        <w:pStyle w:val="ListParagraph"/>
+        <w:numPr>
+          <w:ilvl w:val="0"/>
+          <w:numId w:val="1"/>
+        </w:numPr>
+      </w:pPr>
+      <w:r>
+        <w:t>heteronyms should pull all glosses, etc. even though some may not be applicable – mark heteronyms with a note to this effect</w:t>
+      </w:r>
+    </w:p>
+    <w:p>
+      <w:pPr>
+        <w:pStyle w:val="ListParagraph"/>
+        <w:numPr>
+          <w:ilvl w:val="0"/>
+          <w:numId w:val="1"/>
+        </w:numPr>
+      </w:pPr>
+      <w:r>
+        <w:t>add tags/symbols to results depending on the type of rhyme is it – circle with a letter in it (like a coin…) with a mouse over explanation – all possible symbols should be above the table and clicking on them filters the results</w:t>
+      </w:r>
+    </w:p>
+    <w:p>
+      <w:pPr>
+        <w:pStyle w:val="ListParagraph"/>
+        <w:numPr>
+          <w:ilvl w:val="0"/>
+          <w:numId w:val="1"/>
+        </w:numPr>
+      </w:pPr>
+      <w:r>
+        <w:t>the top ‘result’ should be the searched word and it should all be in blue letters – actual results under this should have matching phonemes also appear in blue</w:t>
+      </w:r>
+    </w:p>
+    <w:p>
+      <w:pPr>
+        <w:pStyle w:val="ListParagraph"/>
+        <w:numPr>
+          <w:ilvl w:val="0"/>
+          <w:numId w:val="1"/>
+        </w:numPr>
+      </w:pPr>
+      <w:r>
+        <w:t>hovering over results should highlight the box with a blue outline/shadow</w:t>
+      </w:r>
+    </w:p>
+    <w:p>
+      <w:pPr>
+        <w:pStyle w:val="ListParagraph"/>
+        <w:numPr>
+          <w:ilvl w:val="0"/>
+          <w:numId w:val="1"/>
+        </w:numPr>
+      </w:pPr>
+      <w:r>
+        <w:t>to speed up the code, add in a feature to stop the search once a certain number are found</w:t>
+      </w:r>
+    </w:p>
+    <w:p>
+      <w:pPr>
+        <w:pStyle w:val="ListParagraph"/>
+        <w:numPr>
+          <w:ilvl w:val="0"/>
+          <w:numId w:val="1"/>
+        </w:numPr>
+      </w:pPr>
+      <w:r>
+        <w:t>speed up the code by combining stuff into a bigger sql query…</w:t>
+      </w:r>
+    </w:p>
+    <w:p>
+      <w:pPr>
+        <w:pStyle w:val="ListParagraph"/>
+        <w:numPr>
+          <w:ilvl w:val="0"/>
+          <w:numId w:val="1"/>
+        </w:numPr>
+      </w:pPr>
+      <w:r>
+        <w:t>add a method to seeder to remove words and word_phonemes where the word does not have any lexemes</w:t>
+      </w:r>
+    </w:p>
+    <w:p>
+      <w:pPr>
+        <w:pStyle w:val="ListParagraph"/>
+        <w:numPr>
+          <w:ilvl w:val="0"/>
+          <w:numId w:val="1"/>
+        </w:numPr>
+      </w:pPr>
+      <w:r>
+        <w:t>add lexemes for related words (other tenses, plurals, etc.)</w:t>
+      </w:r>
+    </w:p>
+    <w:p>
+      <w:pPr>
+        <w:pStyle w:val="ListParagraph"/>
+        <w:numPr>
+          <w:ilvl w:val="0"/>
+          <w:numId w:val="1"/>
+        </w:numPr>
+      </w:pPr>
+      <w:r>
+        <w:t>maybe fix lexeme table so that it doesn’t have the same lexeme entry multiple times for slightly different words (e.g. fart and farting) – maybe need a new table</w:t>
       </w:r>
       <w:bookmarkStart w:id="0" w:name="_GoBack"/>
       <w:bookmarkEnd w:id="0"/>
-    </w:p>
-    <w:p>
-      <w:pPr>
-        <w:pStyle w:val="ListParagraph"/>
-        <w:numPr>
-          <w:ilvl w:val="0"/>
-          <w:numId w:val="1"/>
-        </w:numPr>
-      </w:pPr>
-      <w:proofErr w:type="gramStart"/>
-      <w:r>
-        <w:t>searching</w:t>
-      </w:r>
-      <w:proofErr w:type="gramEnd"/>
-      <w:r>
-        <w:t xml:space="preserve"> for words scrolls through all possibilities (typed letters in blue) with the phonemes also shown – no need to extra page selecting the correct pronunciation (is this possible? </w:t>
-      </w:r>
-      <w:proofErr w:type="spellStart"/>
-      <w:r>
-        <w:t>google</w:t>
-      </w:r>
-      <w:proofErr w:type="spellEnd"/>
-      <w:r>
-        <w:t xml:space="preserve"> autocomplete?  </w:t>
-      </w:r>
-      <w:proofErr w:type="gramStart"/>
-      <w:r>
-        <w:t>text</w:t>
-      </w:r>
-      <w:proofErr w:type="gramEnd"/>
-      <w:r>
-        <w:t xml:space="preserve"> file is 3.7mb…)</w:t>
-      </w:r>
-    </w:p>
-    <w:p>
-      <w:pPr>
-        <w:pStyle w:val="ListParagraph"/>
-        <w:numPr>
-          <w:ilvl w:val="0"/>
-          <w:numId w:val="1"/>
-        </w:numPr>
-      </w:pPr>
-      <w:r>
-        <w:t>word types (e.g. noun) and glosses should be in a separate table indexed by the word string as there are multiple entries for each word string</w:t>
-      </w:r>
-    </w:p>
-    <w:p>
-      <w:pPr>
-        <w:pStyle w:val="ListParagraph"/>
-        <w:numPr>
-          <w:ilvl w:val="0"/>
-          <w:numId w:val="1"/>
-        </w:numPr>
-      </w:pPr>
-      <w:r>
-        <w:t>heteronyms should pull all glosses, etc. even though some may not be applicable – mark heteronyms with a note to this effect</w:t>
-      </w:r>
-    </w:p>
-    <w:p>
-      <w:pPr>
-        <w:pStyle w:val="ListParagraph"/>
-        <w:numPr>
-          <w:ilvl w:val="0"/>
-          <w:numId w:val="1"/>
-        </w:numPr>
-      </w:pPr>
-      <w:r>
-        <w:t>add tags/symbols to results depending on the type of rhyme is it – circle with a letter in it (like a coin…) with a mouse over explanation – all possible symbols should be above the table and clicking on them filters the results</w:t>
-      </w:r>
-    </w:p>
-    <w:p>
-      <w:pPr>
-        <w:pStyle w:val="ListParagraph"/>
-        <w:numPr>
-          <w:ilvl w:val="0"/>
-          <w:numId w:val="1"/>
-        </w:numPr>
-      </w:pPr>
-      <w:r>
-        <w:t>the top ‘result’ should be the searched word and it should all be in blue letters – actual results under this should have matching phonemes also appear in blue</w:t>
-      </w:r>
-    </w:p>
-    <w:p>
-      <w:pPr>
-        <w:pStyle w:val="ListParagraph"/>
-        <w:numPr>
-          <w:ilvl w:val="0"/>
-          <w:numId w:val="1"/>
-        </w:numPr>
-      </w:pPr>
-      <w:r>
-        <w:t>hovering over results should highlight the box with a blue outline/shadow</w:t>
-      </w:r>
-    </w:p>
-    <w:p>
-      <w:pPr>
-        <w:pStyle w:val="ListParagraph"/>
-        <w:numPr>
-          <w:ilvl w:val="0"/>
-          <w:numId w:val="1"/>
-        </w:numPr>
-      </w:pPr>
-      <w:r>
-        <w:t>to speed up the code, add in a feature to stop the search once a certain number are found</w:t>
-      </w:r>
     </w:p>
     <w:p/>
     <w:sectPr>
@@ -189,7 +200,7 @@
 </file>
 
 <file path=word/numbering.xml><?xml version="1.0" encoding="utf-8"?>
-<w:numbering xmlns:wpc="http://schemas.microsoft.com/office/word/2010/wordprocessingCanvas" xmlns:mc="http://schemas.openxmlformats.org/markup-compatibility/2006" xmlns:o="urn:schemas-microsoft-com:office:office" xmlns:r="http://schemas.openxmlformats.org/officeDocument/2006/relationships" xmlns:m="http://schemas.openxmlformats.org/officeDocument/2006/math" xmlns:v="urn:schemas-microsoft-com:vml" xmlns:wp14="http://schemas.microsoft.com/office/word/2010/wordprocessingDrawing" xmlns:wp="http://schemas.openxmlformats.org/drawingml/2006/wordprocessingDrawing" xmlns:w10="urn:schemas-microsoft-com:office:word" xmlns:w="http://schemas.openxmlformats.org/wordprocessingml/2006/main" xmlns:w14="http://schemas.microsoft.com/office/word/2010/wordml" xmlns:wpg="http://schemas.microsoft.com/office/word/2010/wordprocessingGroup" xmlns:wpi="http://schemas.microsoft.com/office/word/2010/wordprocessingInk" xmlns:wne="http://schemas.microsoft.com/office/word/2006/wordml" xmlns:wps="http://schemas.microsoft.com/office/word/2010/wordprocessingShape" mc:Ignorable="w14 wp14">
+<w:numbering xmlns:wpc="http://schemas.microsoft.com/office/word/2010/wordprocessingCanvas" xmlns:mo="http://schemas.microsoft.com/office/mac/office/2008/main" xmlns:mc="http://schemas.openxmlformats.org/markup-compatibility/2006" xmlns:mv="urn:schemas-microsoft-com:mac:vml" xmlns:o="urn:schemas-microsoft-com:office:office" xmlns:r="http://schemas.openxmlformats.org/officeDocument/2006/relationships" xmlns:m="http://schemas.openxmlformats.org/officeDocument/2006/math" xmlns:v="urn:schemas-microsoft-com:vml" xmlns:wp14="http://schemas.microsoft.com/office/word/2010/wordprocessingDrawing" xmlns:wp="http://schemas.openxmlformats.org/drawingml/2006/wordprocessingDrawing" xmlns:w10="urn:schemas-microsoft-com:office:word" xmlns:w="http://schemas.openxmlformats.org/wordprocessingml/2006/main" xmlns:w14="http://schemas.microsoft.com/office/word/2010/wordml" xmlns:wpg="http://schemas.microsoft.com/office/word/2010/wordprocessingGroup" xmlns:wpi="http://schemas.microsoft.com/office/word/2010/wordprocessingInk" xmlns:wne="http://schemas.microsoft.com/office/word/2006/wordml" xmlns:wps="http://schemas.microsoft.com/office/word/2010/wordprocessingShape" mc:Ignorable="w14 wp14">
   <w:abstractNum w:abstractNumId="0">
     <w:nsid w:val="4E4B46D9"/>
     <w:multiLevelType w:val="hybridMultilevel"/>
@@ -326,7 +337,7 @@
       </w:pPr>
     </w:pPrDefault>
   </w:docDefaults>
-  <w:latentStyles w:defLockedState="0" w:defUIPriority="99" w:defSemiHidden="1" w:defUnhideWhenUsed="1" w:defQFormat="0" w:count="267">
+  <w:latentStyles w:defLockedState="0" w:defUIPriority="99" w:defSemiHidden="1" w:defUnhideWhenUsed="1" w:defQFormat="0" w:count="276">
     <w:lsdException w:name="Normal" w:semiHidden="0" w:uiPriority="0" w:unhideWhenUsed="0" w:qFormat="1"/>
     <w:lsdException w:name="heading 1" w:semiHidden="0" w:uiPriority="9" w:unhideWhenUsed="0" w:qFormat="1"/>
     <w:lsdException w:name="heading 2" w:uiPriority="9" w:qFormat="1"/>
@@ -511,7 +522,7 @@
 </file>
 
 <file path=word/stylesWithEffects.xml><?xml version="1.0" encoding="utf-8"?>
-<w:styles xmlns:wpc="http://schemas.microsoft.com/office/word/2010/wordprocessingCanvas" xmlns:mc="http://schemas.openxmlformats.org/markup-compatibility/2006" xmlns:o="urn:schemas-microsoft-com:office:office" xmlns:r="http://schemas.openxmlformats.org/officeDocument/2006/relationships" xmlns:m="http://schemas.openxmlformats.org/officeDocument/2006/math" xmlns:v="urn:schemas-microsoft-com:vml" xmlns:wp14="http://schemas.microsoft.com/office/word/2010/wordprocessingDrawing" xmlns:wp="http://schemas.openxmlformats.org/drawingml/2006/wordprocessingDrawing" xmlns:w10="urn:schemas-microsoft-com:office:word" xmlns:w="http://schemas.openxmlformats.org/wordprocessingml/2006/main" xmlns:w14="http://schemas.microsoft.com/office/word/2010/wordml" xmlns:wpg="http://schemas.microsoft.com/office/word/2010/wordprocessingGroup" xmlns:wpi="http://schemas.microsoft.com/office/word/2010/wordprocessingInk" xmlns:wne="http://schemas.microsoft.com/office/word/2006/wordml" xmlns:wps="http://schemas.microsoft.com/office/word/2010/wordprocessingShape" mc:Ignorable="w14 wp14">
+<w:styles xmlns:wpc="http://schemas.microsoft.com/office/word/2010/wordprocessingCanvas" xmlns:mo="http://schemas.microsoft.com/office/mac/office/2008/main" xmlns:mc="http://schemas.openxmlformats.org/markup-compatibility/2006" xmlns:mv="urn:schemas-microsoft-com:mac:vml" xmlns:o="urn:schemas-microsoft-com:office:office" xmlns:r="http://schemas.openxmlformats.org/officeDocument/2006/relationships" xmlns:m="http://schemas.openxmlformats.org/officeDocument/2006/math" xmlns:v="urn:schemas-microsoft-com:vml" xmlns:wp14="http://schemas.microsoft.com/office/word/2010/wordprocessingDrawing" xmlns:wp="http://schemas.openxmlformats.org/drawingml/2006/wordprocessingDrawing" xmlns:w10="urn:schemas-microsoft-com:office:word" xmlns:w="http://schemas.openxmlformats.org/wordprocessingml/2006/main" xmlns:w14="http://schemas.microsoft.com/office/word/2010/wordml" xmlns:wpg="http://schemas.microsoft.com/office/word/2010/wordprocessingGroup" xmlns:wpi="http://schemas.microsoft.com/office/word/2010/wordprocessingInk" xmlns:wne="http://schemas.microsoft.com/office/word/2006/wordml" xmlns:wps="http://schemas.microsoft.com/office/word/2010/wordprocessingShape" mc:Ignorable="w14 wp14">
   <w:docDefaults>
     <w:rPrDefault>
       <w:rPr>
@@ -527,7 +538,7 @@
       </w:pPr>
     </w:pPrDefault>
   </w:docDefaults>
-  <w:latentStyles w:defLockedState="0" w:defUIPriority="99" w:defSemiHidden="1" w:defUnhideWhenUsed="1" w:defQFormat="0" w:count="267">
+  <w:latentStyles w:defLockedState="0" w:defUIPriority="99" w:defSemiHidden="1" w:defUnhideWhenUsed="1" w:defQFormat="0" w:count="276">
     <w:lsdException w:name="Normal" w:semiHidden="0" w:uiPriority="0" w:unhideWhenUsed="0" w:qFormat="1"/>
     <w:lsdException w:name="heading 1" w:semiHidden="0" w:uiPriority="9" w:unhideWhenUsed="0" w:qFormat="1"/>
     <w:lsdException w:name="heading 2" w:uiPriority="9" w:qFormat="1"/>

</xml_diff>

<commit_message>
Fixed lexeme seeding and model connecting words to lexemes. Also added javascript to expand results to show the lexemes associated with them.
</commit_message>
<xml_diff>
--- a/giftrapped Ideas.docx
+++ b/giftrapped Ideas.docx
@@ -9,6 +9,8 @@
           <w:sz w:val="28"/>
         </w:rPr>
       </w:pPr>
+      <w:proofErr w:type="spellStart"/>
+      <w:proofErr w:type="gramStart"/>
       <w:r>
         <w:rPr>
           <w:b/>
@@ -21,7 +23,16 @@
           <w:b/>
           <w:sz w:val="28"/>
         </w:rPr>
-        <w:t>iftrapped Ideas</w:t>
+        <w:t>iftrapped</w:t>
+      </w:r>
+      <w:proofErr w:type="spellEnd"/>
+      <w:proofErr w:type="gramEnd"/>
+      <w:r>
+        <w:rPr>
+          <w:b/>
+          <w:sz w:val="28"/>
+        </w:rPr>
+        <w:t xml:space="preserve"> Ideas</w:t>
       </w:r>
     </w:p>
     <w:p>
@@ -44,8 +55,13 @@
           <w:numId w:val="1"/>
         </w:numPr>
       </w:pPr>
-      <w:r>
-        <w:t xml:space="preserve">clicking expands </w:t>
+      <w:proofErr w:type="gramStart"/>
+      <w:r>
+        <w:t>clicking</w:t>
+      </w:r>
+      <w:proofErr w:type="gramEnd"/>
+      <w:r>
+        <w:t xml:space="preserve"> expands </w:t>
       </w:r>
       <w:r>
         <w:t>rows/boxes for the results</w:t>
@@ -62,8 +78,29 @@
           <w:numId w:val="1"/>
         </w:numPr>
       </w:pPr>
-      <w:r>
-        <w:t>searching for words scrolls through all possibilities (typed letters in blue) with the phonemes also shown – no need to extra page selecting the correct pronunciation (is this possible? google autocomplete?  text file is 3.7mb…)</w:t>
+      <w:proofErr w:type="gramStart"/>
+      <w:r>
+        <w:t>searching</w:t>
+      </w:r>
+      <w:proofErr w:type="gramEnd"/>
+      <w:r>
+        <w:t xml:space="preserve"> for words scrolls through all possibilities (typed letters in blue) with the phonemes also shown – no need to extra page selecting the correct pronunciation (is this possible? </w:t>
+      </w:r>
+      <w:proofErr w:type="spellStart"/>
+      <w:r>
+        <w:t>google</w:t>
+      </w:r>
+      <w:proofErr w:type="spellEnd"/>
+      <w:r>
+        <w:t xml:space="preserve"> autocomplete?  </w:t>
+      </w:r>
+      <w:proofErr w:type="gramStart"/>
+      <w:r>
+        <w:t>text</w:t>
+      </w:r>
+      <w:proofErr w:type="gramEnd"/>
+      <w:r>
+        <w:t xml:space="preserve"> file is 3.7mb…)</w:t>
       </w:r>
     </w:p>
     <w:p>
@@ -134,8 +171,13 @@
           <w:numId w:val="1"/>
         </w:numPr>
       </w:pPr>
-      <w:r>
-        <w:t>to speed up the code, add in a feature to stop the search once a certain number are found</w:t>
+      <w:proofErr w:type="gramStart"/>
+      <w:r>
+        <w:t>to</w:t>
+      </w:r>
+      <w:proofErr w:type="gramEnd"/>
+      <w:r>
+        <w:t xml:space="preserve"> speed up the code, add in a feature to stop the search once a certain number are found</w:t>
       </w:r>
     </w:p>
     <w:p>
@@ -146,8 +188,21 @@
           <w:numId w:val="1"/>
         </w:numPr>
       </w:pPr>
-      <w:r>
-        <w:t>speed up the code by combining stuff into a bigger sql query…</w:t>
+      <w:proofErr w:type="gramStart"/>
+      <w:r>
+        <w:t>speed</w:t>
+      </w:r>
+      <w:proofErr w:type="gramEnd"/>
+      <w:r>
+        <w:t xml:space="preserve"> up the code by combining stuff into a bigger </w:t>
+      </w:r>
+      <w:proofErr w:type="spellStart"/>
+      <w:r>
+        <w:t>sql</w:t>
+      </w:r>
+      <w:proofErr w:type="spellEnd"/>
+      <w:r>
+        <w:t xml:space="preserve"> query…</w:t>
       </w:r>
     </w:p>
     <w:p>
@@ -158,8 +213,29 @@
           <w:numId w:val="1"/>
         </w:numPr>
       </w:pPr>
-      <w:r>
-        <w:t>add a method to seeder to remove words and word_phonemes where the word does not have any lexemes</w:t>
+      <w:proofErr w:type="gramStart"/>
+      <w:r>
+        <w:t>add</w:t>
+      </w:r>
+      <w:proofErr w:type="gramEnd"/>
+      <w:r>
+        <w:t xml:space="preserve"> a method to </w:t>
+      </w:r>
+      <w:proofErr w:type="spellStart"/>
+      <w:r>
+        <w:t>seeder</w:t>
+      </w:r>
+      <w:proofErr w:type="spellEnd"/>
+      <w:r>
+        <w:t xml:space="preserve"> to remove words and </w:t>
+      </w:r>
+      <w:proofErr w:type="spellStart"/>
+      <w:r>
+        <w:t>word_phonemes</w:t>
+      </w:r>
+      <w:proofErr w:type="spellEnd"/>
+      <w:r>
+        <w:t xml:space="preserve"> where the word does not have any lexemes</w:t>
       </w:r>
     </w:p>
     <w:p>
@@ -170,8 +246,13 @@
           <w:numId w:val="1"/>
         </w:numPr>
       </w:pPr>
-      <w:r>
-        <w:t>add lexemes for related words (other tenses, plurals, etc.)</w:t>
+      <w:proofErr w:type="gramStart"/>
+      <w:r>
+        <w:t>add</w:t>
+      </w:r>
+      <w:proofErr w:type="gramEnd"/>
+      <w:r>
+        <w:t xml:space="preserve"> lexemes for related words (other tenses, plurals, etc.)</w:t>
       </w:r>
     </w:p>
     <w:p>
@@ -182,13 +263,20 @@
           <w:numId w:val="1"/>
         </w:numPr>
       </w:pPr>
-      <w:r>
-        <w:t>maybe fix lexeme table so that it doesn’t have the same lexeme entry multiple times for slightly different words (e.g. fart and farting) – maybe need a new table</w:t>
-      </w:r>
+      <w:proofErr w:type="gramStart"/>
+      <w:r>
+        <w:t>maybe</w:t>
+      </w:r>
+      <w:proofErr w:type="gramEnd"/>
+      <w:r>
+        <w:t xml:space="preserve"> fix lexeme table so that it doesn’t have the same lexeme entry multiple times for slightly different words (e.g. fart and farting) – maybe need a new table</w:t>
+      </w:r>
+    </w:p>
+    <w:p/>
+    <w:p>
       <w:bookmarkStart w:id="0" w:name="_GoBack"/>
       <w:bookmarkEnd w:id="0"/>
     </w:p>
-    <w:p/>
     <w:sectPr>
       <w:pgSz w:w="11906" w:h="16838"/>
       <w:pgMar w:top="1440" w:right="1440" w:bottom="1440" w:left="1440" w:header="708" w:footer="708" w:gutter="0"/>
@@ -314,8 +402,124 @@
       </w:rPr>
     </w:lvl>
   </w:abstractNum>
+  <w:abstractNum w:abstractNumId="1">
+    <w:nsid w:val="7A6C4892"/>
+    <w:multiLevelType w:val="hybridMultilevel"/>
+    <w:tmpl w:val="9946ACA8"/>
+    <w:lvl w:ilvl="0" w:tplc="04090001">
+      <w:start w:val="1"/>
+      <w:numFmt w:val="bullet"/>
+      <w:lvlText w:val=""/>
+      <w:lvlJc w:val="left"/>
+      <w:pPr>
+        <w:ind w:left="720" w:hanging="360"/>
+      </w:pPr>
+      <w:rPr>
+        <w:rFonts w:ascii="Symbol" w:hAnsi="Symbol" w:hint="default"/>
+      </w:rPr>
+    </w:lvl>
+    <w:lvl w:ilvl="1" w:tplc="04090003">
+      <w:start w:val="1"/>
+      <w:numFmt w:val="bullet"/>
+      <w:lvlText w:val="o"/>
+      <w:lvlJc w:val="left"/>
+      <w:pPr>
+        <w:ind w:left="1440" w:hanging="360"/>
+      </w:pPr>
+      <w:rPr>
+        <w:rFonts w:ascii="Courier New" w:hAnsi="Courier New" w:hint="default"/>
+      </w:rPr>
+    </w:lvl>
+    <w:lvl w:ilvl="2" w:tplc="04090005" w:tentative="1">
+      <w:start w:val="1"/>
+      <w:numFmt w:val="bullet"/>
+      <w:lvlText w:val=""/>
+      <w:lvlJc w:val="left"/>
+      <w:pPr>
+        <w:ind w:left="2160" w:hanging="360"/>
+      </w:pPr>
+      <w:rPr>
+        <w:rFonts w:ascii="Wingdings" w:hAnsi="Wingdings" w:hint="default"/>
+      </w:rPr>
+    </w:lvl>
+    <w:lvl w:ilvl="3" w:tplc="04090001" w:tentative="1">
+      <w:start w:val="1"/>
+      <w:numFmt w:val="bullet"/>
+      <w:lvlText w:val=""/>
+      <w:lvlJc w:val="left"/>
+      <w:pPr>
+        <w:ind w:left="2880" w:hanging="360"/>
+      </w:pPr>
+      <w:rPr>
+        <w:rFonts w:ascii="Symbol" w:hAnsi="Symbol" w:hint="default"/>
+      </w:rPr>
+    </w:lvl>
+    <w:lvl w:ilvl="4" w:tplc="04090003" w:tentative="1">
+      <w:start w:val="1"/>
+      <w:numFmt w:val="bullet"/>
+      <w:lvlText w:val="o"/>
+      <w:lvlJc w:val="left"/>
+      <w:pPr>
+        <w:ind w:left="3600" w:hanging="360"/>
+      </w:pPr>
+      <w:rPr>
+        <w:rFonts w:ascii="Courier New" w:hAnsi="Courier New" w:hint="default"/>
+      </w:rPr>
+    </w:lvl>
+    <w:lvl w:ilvl="5" w:tplc="04090005" w:tentative="1">
+      <w:start w:val="1"/>
+      <w:numFmt w:val="bullet"/>
+      <w:lvlText w:val=""/>
+      <w:lvlJc w:val="left"/>
+      <w:pPr>
+        <w:ind w:left="4320" w:hanging="360"/>
+      </w:pPr>
+      <w:rPr>
+        <w:rFonts w:ascii="Wingdings" w:hAnsi="Wingdings" w:hint="default"/>
+      </w:rPr>
+    </w:lvl>
+    <w:lvl w:ilvl="6" w:tplc="04090001" w:tentative="1">
+      <w:start w:val="1"/>
+      <w:numFmt w:val="bullet"/>
+      <w:lvlText w:val=""/>
+      <w:lvlJc w:val="left"/>
+      <w:pPr>
+        <w:ind w:left="5040" w:hanging="360"/>
+      </w:pPr>
+      <w:rPr>
+        <w:rFonts w:ascii="Symbol" w:hAnsi="Symbol" w:hint="default"/>
+      </w:rPr>
+    </w:lvl>
+    <w:lvl w:ilvl="7" w:tplc="04090003" w:tentative="1">
+      <w:start w:val="1"/>
+      <w:numFmt w:val="bullet"/>
+      <w:lvlText w:val="o"/>
+      <w:lvlJc w:val="left"/>
+      <w:pPr>
+        <w:ind w:left="5760" w:hanging="360"/>
+      </w:pPr>
+      <w:rPr>
+        <w:rFonts w:ascii="Courier New" w:hAnsi="Courier New" w:hint="default"/>
+      </w:rPr>
+    </w:lvl>
+    <w:lvl w:ilvl="8" w:tplc="04090005" w:tentative="1">
+      <w:start w:val="1"/>
+      <w:numFmt w:val="bullet"/>
+      <w:lvlText w:val=""/>
+      <w:lvlJc w:val="left"/>
+      <w:pPr>
+        <w:ind w:left="6480" w:hanging="360"/>
+      </w:pPr>
+      <w:rPr>
+        <w:rFonts w:ascii="Wingdings" w:hAnsi="Wingdings" w:hint="default"/>
+      </w:rPr>
+    </w:lvl>
+  </w:abstractNum>
   <w:num w:numId="1">
     <w:abstractNumId w:val="0"/>
+  </w:num>
+  <w:num w:numId="2">
+    <w:abstractNumId w:val="1"/>
   </w:num>
 </w:numbering>
 </file>

</xml_diff>